<commit_message>
Report updated Added model error history plot.
</commit_message>
<xml_diff>
--- a/docs/Report_LAB5(NeuroNetwork).docx
+++ b/docs/Report_LAB5(NeuroNetwork).docx
@@ -4936,15 +4936,15 @@
       <w:r>
         <w:rPr/>
         <w:drawing>
-          <wp:anchor behindDoc="0" distT="0" distB="0" distL="0" distR="0" simplePos="0" locked="0" layoutInCell="0" allowOverlap="1" relativeHeight="77">
+          <wp:anchor behindDoc="0" distT="0" distB="0" distL="0" distR="0" simplePos="0" locked="0" layoutInCell="0" allowOverlap="1" relativeHeight="78">
             <wp:simplePos x="0" y="0"/>
             <wp:positionH relativeFrom="column">
-              <wp:posOffset>5080</wp:posOffset>
+              <wp:align>center</wp:align>
             </wp:positionH>
             <wp:positionV relativeFrom="paragraph">
-              <wp:posOffset>50165</wp:posOffset>
+              <wp:posOffset>635</wp:posOffset>
             </wp:positionV>
-            <wp:extent cx="6119495" cy="1231265"/>
+            <wp:extent cx="6119495" cy="2972435"/>
             <wp:effectExtent l="0" t="0" r="0" b="0"/>
             <wp:wrapTopAndBottom/>
             <wp:docPr id="40" name="Image40" descr=""/>
@@ -4969,7 +4969,7 @@
                   <pic:spPr bwMode="auto">
                     <a:xfrm>
                       <a:off x="0" y="0"/>
-                      <a:ext cx="6119495" cy="1231265"/>
+                      <a:ext cx="6119495" cy="2972435"/>
                     </a:xfrm>
                     <a:prstGeom prst="rect">
                       <a:avLst/>
@@ -4990,18 +4990,18 @@
       <w:r>
         <w:rPr/>
         <w:drawing>
-          <wp:anchor behindDoc="0" distT="0" distB="0" distL="0" distR="0" simplePos="0" locked="0" layoutInCell="0" allowOverlap="1" relativeHeight="78">
+          <wp:anchor behindDoc="0" distT="0" distB="0" distL="0" distR="0" simplePos="0" locked="0" layoutInCell="0" allowOverlap="1" relativeHeight="77">
             <wp:simplePos x="0" y="0"/>
             <wp:positionH relativeFrom="column">
-              <wp:posOffset>413385</wp:posOffset>
+              <wp:align>center</wp:align>
             </wp:positionH>
             <wp:positionV relativeFrom="paragraph">
-              <wp:posOffset>17145</wp:posOffset>
+              <wp:posOffset>635</wp:posOffset>
             </wp:positionV>
-            <wp:extent cx="5324475" cy="1638300"/>
+            <wp:extent cx="6119495" cy="3088005"/>
             <wp:effectExtent l="0" t="0" r="0" b="0"/>
             <wp:wrapTopAndBottom/>
-            <wp:docPr id="41" name="Image41" descr=""/>
+            <wp:docPr id="41" name="Image42" descr=""/>
             <wp:cNvGraphicFramePr>
               <a:graphicFrameLocks xmlns:a="http://schemas.openxmlformats.org/drawingml/2006/main" noChangeAspect="1"/>
             </wp:cNvGraphicFramePr>
@@ -5009,7 +5009,7 @@
               <a:graphicData uri="http://schemas.openxmlformats.org/drawingml/2006/picture">
                 <pic:pic xmlns:pic="http://schemas.openxmlformats.org/drawingml/2006/picture">
                   <pic:nvPicPr>
-                    <pic:cNvPr id="41" name="Image41" descr=""/>
+                    <pic:cNvPr id="41" name="Image42" descr=""/>
                     <pic:cNvPicPr>
                       <a:picLocks noChangeAspect="1" noChangeArrowheads="1"/>
                     </pic:cNvPicPr>
@@ -5023,7 +5023,7 @@
                   <pic:spPr bwMode="auto">
                     <a:xfrm>
                       <a:off x="0" y="0"/>
-                      <a:ext cx="5324475" cy="1638300"/>
+                      <a:ext cx="6119495" cy="3088005"/>
                     </a:xfrm>
                     <a:prstGeom prst="rect">
                       <a:avLst/>
@@ -5034,15 +5034,6 @@
             </a:graphic>
           </wp:anchor>
         </w:drawing>
-      </w:r>
-    </w:p>
-    <w:p>
-      <w:pPr>
-        <w:pStyle w:val="Usual14"/>
-        <w:rPr/>
-      </w:pPr>
-      <w:r>
-        <w:rPr/>
         <w:drawing>
           <wp:anchor behindDoc="0" distT="0" distB="0" distL="0" distR="0" simplePos="0" locked="0" layoutInCell="0" allowOverlap="1" relativeHeight="79">
             <wp:simplePos x="0" y="0"/>
@@ -5052,10 +5043,10 @@
             <wp:positionV relativeFrom="paragraph">
               <wp:posOffset>635</wp:posOffset>
             </wp:positionV>
-            <wp:extent cx="6119495" cy="3088005"/>
+            <wp:extent cx="5953125" cy="4410075"/>
             <wp:effectExtent l="0" t="0" r="0" b="0"/>
-            <wp:wrapTopAndBottom/>
-            <wp:docPr id="42" name="Image42" descr=""/>
+            <wp:wrapSquare wrapText="largest"/>
+            <wp:docPr id="42" name="Image41" descr=""/>
             <wp:cNvGraphicFramePr>
               <a:graphicFrameLocks xmlns:a="http://schemas.openxmlformats.org/drawingml/2006/main" noChangeAspect="1"/>
             </wp:cNvGraphicFramePr>
@@ -5063,7 +5054,7 @@
               <a:graphicData uri="http://schemas.openxmlformats.org/drawingml/2006/picture">
                 <pic:pic xmlns:pic="http://schemas.openxmlformats.org/drawingml/2006/picture">
                   <pic:nvPicPr>
-                    <pic:cNvPr id="42" name="Image42" descr=""/>
+                    <pic:cNvPr id="42" name="Image41" descr=""/>
                     <pic:cNvPicPr>
                       <a:picLocks noChangeAspect="1" noChangeArrowheads="1"/>
                     </pic:cNvPicPr>
@@ -5077,7 +5068,7 @@
                   <pic:spPr bwMode="auto">
                     <a:xfrm>
                       <a:off x="0" y="0"/>
-                      <a:ext cx="6119495" cy="3088005"/>
+                      <a:ext cx="5953125" cy="4410075"/>
                     </a:xfrm>
                     <a:prstGeom prst="rect">
                       <a:avLst/>
@@ -5142,54 +5133,6 @@
             </a:graphic>
           </wp:anchor>
         </w:drawing>
-      </w:r>
-    </w:p>
-    <w:p>
-      <w:pPr>
-        <w:pStyle w:val="Usual14"/>
-        <w:rPr/>
-      </w:pPr>
-      <w:r>
-        <w:rPr/>
-      </w:r>
-    </w:p>
-    <w:p>
-      <w:pPr>
-        <w:pStyle w:val="Usual14"/>
-        <w:rPr/>
-      </w:pPr>
-      <w:r>
-        <w:rPr/>
-      </w:r>
-    </w:p>
-    <w:p>
-      <w:pPr>
-        <w:pStyle w:val="Usual14"/>
-        <w:rPr/>
-      </w:pPr>
-      <w:r>
-        <w:rPr/>
-      </w:r>
-    </w:p>
-    <w:p>
-      <w:pPr>
-        <w:pStyle w:val="Usual14"/>
-        <w:rPr/>
-      </w:pPr>
-      <w:r>
-        <w:rPr/>
-      </w:r>
-    </w:p>
-    <w:p>
-      <w:pPr>
-        <w:pStyle w:val="Usual14"/>
-        <w:rPr/>
-      </w:pPr>
-      <w:r>
-        <w:rPr/>
-      </w:r>
-      <w:r>
-        <w:br w:type="page"/>
       </w:r>
     </w:p>
     <w:p>

</xml_diff>